<commit_message>
Update 12/10/2023 4:20PM EST
Update as of 4:20PM EST on 12/10/2023.
</commit_message>
<xml_diff>
--- a/20231210 - Global United Defense, Inc. - Genocide Prevention Security Systems - v1.0.2.4.docx
+++ b/20231210 - Global United Defense, Inc. - Genocide Prevention Security Systems - v1.0.2.4.docx
@@ -207,7 +207,7 @@
           <w:sz w:val="28"/>
           <w:szCs w:val="28"/>
         </w:rPr>
-        <w:t>12/10/2023 3:54:02 PM</w:t>
+        <w:t>12/10/2023 4:18:18 PM</w:t>
       </w:r>
     </w:p>
     <w:p>
@@ -27711,10 +27711,7 @@
         <w:t>GENOCIDE PREVENTION SECURITY SYSTEM</w:t>
       </w:r>
       <w:r>
-        <w:t>:</w:t>
-      </w:r>
-      <w:r>
-        <w:t xml:space="preserve"> </w:t>
+        <w:t xml:space="preserve">: </w:t>
       </w:r>
       <w:r>
         <w:rPr>
@@ -27754,15 +27751,15 @@
           <w:bCs/>
           <w:color w:val="FF0000"/>
         </w:rPr>
-        <w:t xml:space="preserve"> THREA</w:t>
-      </w:r>
-      <w:r>
-        <w:rPr>
-          <w:b/>
-          <w:bCs/>
-          <w:color w:val="FF0000"/>
-        </w:rPr>
-        <w:t>TS</w:t>
+        <w:t xml:space="preserve"> THREAT</w:t>
+      </w:r>
+      <w:r>
+        <w:rPr>
+          <w:b/>
+          <w:bCs/>
+          <w:color w:val="FF0000"/>
+        </w:rPr>
+        <w:t>S</w:t>
       </w:r>
       <w:r>
         <w:rPr>
@@ -27791,21 +27788,14 @@
           <w:b/>
           <w:bCs/>
         </w:rPr>
-        <w:t xml:space="preserve"> </w:t>
-      </w:r>
-      <w:r>
-        <w:rPr>
-          <w:b/>
-          <w:bCs/>
-        </w:rPr>
-        <w:t xml:space="preserve">          </w:t>
-      </w:r>
-      <w:r>
-        <w:rPr>
-          <w:b/>
-          <w:bCs/>
-        </w:rPr>
-        <w:t xml:space="preserve">                                                          </w:t>
+        <w:t xml:space="preserve">                    </w:t>
+      </w:r>
+      <w:r>
+        <w:rPr>
+          <w:b/>
+          <w:bCs/>
+        </w:rPr>
+        <w:t xml:space="preserve">                                                 </w:t>
       </w:r>
       <w:r>
         <w:rPr>
@@ -27865,15 +27855,127 @@
           <w:b/>
           <w:bCs/>
         </w:rPr>
-        <w:t xml:space="preserve"> </w:t>
-      </w:r>
-      <w:r>
-        <w:rPr>
-          <w:b/>
-          <w:bCs/>
-          <w:color w:val="FF0000"/>
-        </w:rPr>
-        <w:t xml:space="preserve">ANY THIRD </w:t>
+        <w:t>/</w:t>
+      </w:r>
+      <w:r>
+        <w:rPr>
+          <w:b/>
+          <w:bCs/>
+          <w:color w:val="0070C0"/>
+        </w:rPr>
+        <w:t>OF</w:t>
+      </w:r>
+      <w:r>
+        <w:rPr>
+          <w:b/>
+          <w:bCs/>
+        </w:rPr>
+        <w:t>/</w:t>
+      </w:r>
+      <w:r>
+        <w:rPr>
+          <w:b/>
+          <w:bCs/>
+          <w:color w:val="0070C0"/>
+        </w:rPr>
+        <w:t>WITH</w:t>
+      </w:r>
+      <w:r>
+        <w:rPr>
+          <w:b/>
+          <w:bCs/>
+        </w:rPr>
+        <w:t xml:space="preserve"> </w:t>
+      </w:r>
+      <w:r>
+        <w:rPr>
+          <w:b/>
+          <w:bCs/>
+          <w:color w:val="FF0000"/>
+        </w:rPr>
+        <w:t>ANY THIRD PARTY</w:t>
+      </w:r>
+      <w:r>
+        <w:rPr>
+          <w:b/>
+          <w:bCs/>
+        </w:rPr>
+        <w:t xml:space="preserve"> </w:t>
+      </w:r>
+      <w:r>
+        <w:rPr>
+          <w:b/>
+          <w:bCs/>
+          <w:color w:val="0070C0"/>
+        </w:rPr>
+        <w:t>THROUGH</w:t>
+      </w:r>
+      <w:r>
+        <w:rPr>
+          <w:b/>
+          <w:bCs/>
+        </w:rPr>
+        <w:t xml:space="preserve"> </w:t>
+      </w:r>
+      <w:r>
+        <w:rPr>
+          <w:b/>
+          <w:bCs/>
+          <w:color w:val="FF0000"/>
+        </w:rPr>
+        <w:t>ANY UTILIZATION</w:t>
+      </w:r>
+      <w:r>
+        <w:rPr>
+          <w:b/>
+          <w:bCs/>
+        </w:rPr>
+        <w:t xml:space="preserve"> </w:t>
+      </w:r>
+      <w:r>
+        <w:rPr>
+          <w:b/>
+          <w:bCs/>
+          <w:color w:val="0070C0"/>
+        </w:rPr>
+        <w:t>OF</w:t>
+      </w:r>
+      <w:r>
+        <w:rPr>
+          <w:b/>
+          <w:bCs/>
+        </w:rPr>
+        <w:t xml:space="preserve"> </w:t>
+      </w:r>
+      <w:r>
+        <w:rPr>
+          <w:b/>
+          <w:bCs/>
+          <w:color w:val="FF0000"/>
+        </w:rPr>
+        <w:t>ANY MIND CONTROL TECHNOLOGY</w:t>
+      </w:r>
+      <w:r>
+        <w:rPr>
+          <w:b/>
+          <w:bCs/>
+        </w:rPr>
+        <w:t xml:space="preserve"> </w:t>
+      </w:r>
+      <w:r>
+        <w:rPr>
+          <w:b/>
+          <w:bCs/>
+          <w:color w:val="0070C0"/>
+        </w:rPr>
+        <w:t>ON</w:t>
+      </w:r>
+      <w:r>
+        <w:rPr>
+          <w:b/>
+          <w:bCs/>
+        </w:rPr>
+        <w:t xml:space="preserve"> </w:t>
       </w:r>
       <w:proofErr w:type="gramStart"/>
       <w:r>
@@ -27882,7 +27984,7 @@
           <w:bCs/>
           <w:color w:val="FF0000"/>
         </w:rPr>
-        <w:t>PARTY</w:t>
+        <w:t>THEM</w:t>
       </w:r>
       <w:r>
         <w:rPr>

</xml_diff>